<commit_message>
added project plan, requirements
</commit_message>
<xml_diff>
--- a/docs/WIP/CASA_Requirements.docx
+++ b/docs/WIP/CASA_Requirements.docx
@@ -22,27 +22,44 @@
     <w:p>
       <w:pPr>
         <w:pStyle w:val="Odstavecseseznamem1"/>
-      </w:pPr>
+        <w:ind w:left="0"/>
+        <w:jc w:val="center"/>
+        <w:rPr>
+          <w:rFonts w:ascii="Arial" w:hAnsi="Arial" w:cs="Arial"/>
+          <w:i/>
+          <w:sz w:val="24"/>
+        </w:rPr>
+      </w:pPr>
+      <w:r>
+        <w:rPr>
+          <w:rFonts w:ascii="Arial" w:hAnsi="Arial" w:cs="Arial"/>
+          <w:i/>
+          <w:sz w:val="24"/>
+        </w:rPr>
+        <w:t>Last update: May 3 2017</w:t>
+      </w:r>
+      <w:bookmarkStart w:id="1" w:name="_GoBack"/>
+      <w:bookmarkEnd w:id="1"/>
     </w:p>
     <w:p>
       <w:pPr>
         <w:pStyle w:val="Heading2"/>
       </w:pPr>
-      <w:bookmarkStart w:id="1" w:name="_Toc479257669"/>
+      <w:bookmarkStart w:id="2" w:name="_Toc479257669"/>
       <w:r>
         <w:t>Requirements</w:t>
       </w:r>
-      <w:bookmarkEnd w:id="1"/>
+      <w:bookmarkEnd w:id="2"/>
     </w:p>
     <w:p>
       <w:pPr>
         <w:pStyle w:val="Heading3"/>
       </w:pPr>
-      <w:bookmarkStart w:id="2" w:name="_Toc479257670"/>
+      <w:bookmarkStart w:id="3" w:name="_Toc479257670"/>
       <w:r>
         <w:t>Initial Requirements</w:t>
       </w:r>
-      <w:bookmarkEnd w:id="2"/>
+      <w:bookmarkEnd w:id="3"/>
     </w:p>
     <w:p>
       <w:pPr>
@@ -289,14 +306,14 @@
       <w:pPr>
         <w:pStyle w:val="Heading3"/>
       </w:pPr>
-      <w:bookmarkStart w:id="3" w:name="_Toc479257671"/>
+      <w:bookmarkStart w:id="4" w:name="_Toc479257671"/>
       <w:r>
         <w:t>Revised Requirement</w:t>
       </w:r>
       <w:r>
         <w:t>s</w:t>
       </w:r>
-      <w:bookmarkEnd w:id="3"/>
+      <w:bookmarkEnd w:id="4"/>
     </w:p>
     <w:p>
       <w:pPr>
@@ -338,11 +355,11 @@
       <w:pPr>
         <w:pStyle w:val="Heading3"/>
       </w:pPr>
-      <w:bookmarkStart w:id="4" w:name="_Toc479257672"/>
+      <w:bookmarkStart w:id="5" w:name="_Toc479257672"/>
       <w:r>
         <w:t>Operational project requirements</w:t>
       </w:r>
-      <w:bookmarkEnd w:id="4"/>
+      <w:bookmarkEnd w:id="5"/>
     </w:p>
     <w:p>
       <w:pPr>
@@ -392,7 +409,7 @@
       <w:pPr>
         <w:pStyle w:val="Heading2"/>
       </w:pPr>
-      <w:bookmarkStart w:id="5" w:name="_Toc479257673"/>
+      <w:bookmarkStart w:id="6" w:name="_Toc479257673"/>
       <w:r>
         <w:lastRenderedPageBreak/>
         <w:t>Use case</w:t>
@@ -400,7 +417,7 @@
       <w:r>
         <w:t>s</w:t>
       </w:r>
-      <w:bookmarkEnd w:id="5"/>
+      <w:bookmarkEnd w:id="6"/>
     </w:p>
     <w:p>
       <w:pPr>
@@ -410,11 +427,11 @@
           <w:numId w:val="0"/>
         </w:numPr>
       </w:pPr>
-      <w:bookmarkStart w:id="6" w:name="_Toc479257674"/>
+      <w:bookmarkStart w:id="7" w:name="_Toc479257674"/>
       <w:r>
         <w:t>Generate test cases</w:t>
       </w:r>
-      <w:bookmarkEnd w:id="6"/>
+      <w:bookmarkEnd w:id="7"/>
     </w:p>
     <w:p>
       <w:pPr>
@@ -546,8 +563,6 @@
       <w:r>
         <w:t>Output file</w:t>
       </w:r>
-      <w:bookmarkStart w:id="7" w:name="_GoBack"/>
-      <w:bookmarkEnd w:id="7"/>
     </w:p>
     <w:sectPr>
       <w:headerReference w:type="default" r:id="rId8"/>
@@ -4055,7 +4070,7 @@
 </file>
 
 <file path=customXml/itemProps1.xml><?xml version="1.0" encoding="utf-8"?>
-<ds:datastoreItem xmlns:ds="http://schemas.openxmlformats.org/officeDocument/2006/customXml" ds:itemID="{844EFE00-675E-4B2A-A9A2-8EBB58D4032D}">
+<ds:datastoreItem xmlns:ds="http://schemas.openxmlformats.org/officeDocument/2006/customXml" ds:itemID="{E098805B-53E6-4846-84D2-161922A3996D}">
   <ds:schemaRefs>
     <ds:schemaRef ds:uri="http://schemas.openxmlformats.org/officeDocument/2006/bibliography"/>
   </ds:schemaRefs>

</xml_diff>